<commit_message>
Fixes to SLOC math
</commit_message>
<xml_diff>
--- a/Documentation/SPMP_2_3_1_SLOC_Estimation_Technique.docx
+++ b/Documentation/SPMP_2_3_1_SLOC_Estimation_Technique.docx
@@ -378,23 +378,7 @@
           <w:sz w:val="24"/>
           <w:szCs w:val="24"/>
         </w:rPr>
-        <w:t xml:space="preserve"> denotes the number of </w:t>
-      </w:r>
-      <w:r>
-        <w:rPr>
-          <w:rFonts w:ascii="Courier New" w:eastAsiaTheme="minorEastAsia" w:hAnsi="Courier New" w:cs="Courier New"/>
-          <w:sz w:val="24"/>
-          <w:szCs w:val="24"/>
-        </w:rPr>
-        <w:t>pieces of functionality</w:t>
-      </w:r>
-      <w:r>
-        <w:rPr>
-          <w:rFonts w:ascii="Courier New" w:eastAsiaTheme="minorEastAsia" w:hAnsi="Courier New" w:cs="Courier New"/>
-          <w:sz w:val="24"/>
-          <w:szCs w:val="24"/>
-        </w:rPr>
-        <w:t xml:space="preserve"> and </w:t>
+        <w:t xml:space="preserve"> denotes the number of pieces of functionality and </w:t>
       </w:r>
       <m:oMath>
         <m:r>
@@ -412,23 +396,7 @@
           <w:sz w:val="24"/>
           <w:szCs w:val="24"/>
         </w:rPr>
-        <w:t xml:space="preserve"> denotes the lines of code per </w:t>
-      </w:r>
-      <w:r>
-        <w:rPr>
-          <w:rFonts w:ascii="Courier New" w:eastAsiaTheme="minorEastAsia" w:hAnsi="Courier New" w:cs="Courier New"/>
-          <w:sz w:val="24"/>
-          <w:szCs w:val="24"/>
-        </w:rPr>
-        <w:t>piece of functionality</w:t>
-      </w:r>
-      <w:r>
-        <w:rPr>
-          <w:rFonts w:ascii="Courier New" w:eastAsiaTheme="minorEastAsia" w:hAnsi="Courier New" w:cs="Courier New"/>
-          <w:sz w:val="24"/>
-          <w:szCs w:val="24"/>
-        </w:rPr>
-        <w:t>.</w:t>
+        <w:t xml:space="preserve"> denotes the lines of code per piece of functionality.</w:t>
       </w:r>
     </w:p>
     <w:p>
@@ -720,8 +688,6 @@
         <w:lastRenderedPageBreak/>
         <w:t>Team Feynman felt these assignments were not a representative measurement of lines of code, as in CIS200 and more advanced classes, a much deeper understanding of code and programming was obtained.</w:t>
       </w:r>
-      <w:bookmarkStart w:id="0" w:name="_GoBack"/>
-      <w:bookmarkEnd w:id="0"/>
     </w:p>
     <w:p>
       <w:pPr>
@@ -1105,7 +1071,15 @@
           <w:sz w:val="24"/>
           <w:szCs w:val="24"/>
         </w:rPr>
-        <w:t>Team Lines of Code per Hour</w:t>
+        <w:t>Team Average</w:t>
+      </w:r>
+      <w:r>
+        <w:rPr>
+          <w:rFonts w:ascii="Courier New" w:eastAsiaTheme="minorEastAsia" w:hAnsi="Courier New" w:cs="Courier New"/>
+          <w:sz w:val="24"/>
+          <w:szCs w:val="24"/>
+        </w:rPr>
+        <w:t xml:space="preserve"> Lines of Code per Hour</w:t>
       </w:r>
     </w:p>
     <w:p>
@@ -1126,7 +1100,15 @@
           <w:sz w:val="24"/>
           <w:szCs w:val="24"/>
         </w:rPr>
-        <w:t>Each team member's result from Lines of Code per Hour is summed up into a single number.</w:t>
+        <w:t>Each team member's result from Lines of Code per Hour is summed up into a si</w:t>
+      </w:r>
+      <w:r>
+        <w:rPr>
+          <w:rFonts w:ascii="Courier New" w:eastAsiaTheme="minorEastAsia" w:hAnsi="Courier New" w:cs="Courier New"/>
+          <w:sz w:val="24"/>
+          <w:szCs w:val="24"/>
+        </w:rPr>
+        <w:t>ngle number, and the number is divided by the number of team members, to get the average lines of code per person per hour.</w:t>
       </w:r>
     </w:p>
     <w:p>
@@ -1185,10 +1167,8 @@
           </w:rPr>
           <m:t xml:space="preserve"> </m:t>
         </m:r>
-        <m:nary>
-          <m:naryPr>
-            <m:chr m:val="∑"/>
-            <m:limLoc m:val="undOvr"/>
+        <m:f>
+          <m:fPr>
             <m:ctrlPr>
               <w:rPr>
                 <w:rFonts w:ascii="Cambria Math" w:hAnsi="Cambria Math"/>
@@ -1197,18 +1177,54 @@
                 <w:szCs w:val="48"/>
               </w:rPr>
             </m:ctrlPr>
-          </m:naryPr>
-          <m:sub>
-            <m:r>
-              <w:rPr>
-                <w:rFonts w:ascii="Cambria Math" w:hAnsi="Cambria Math"/>
-                <w:sz w:val="48"/>
-                <w:szCs w:val="48"/>
-              </w:rPr>
-              <m:t>1</m:t>
-            </m:r>
-          </m:sub>
-          <m:sup>
+          </m:fPr>
+          <m:num>
+            <m:nary>
+              <m:naryPr>
+                <m:chr m:val="∑"/>
+                <m:limLoc m:val="undOvr"/>
+                <m:ctrlPr>
+                  <w:rPr>
+                    <w:rFonts w:ascii="Cambria Math" w:hAnsi="Cambria Math"/>
+                    <w:i/>
+                    <w:sz w:val="48"/>
+                    <w:szCs w:val="48"/>
+                  </w:rPr>
+                </m:ctrlPr>
+              </m:naryPr>
+              <m:sub>
+                <m:r>
+                  <w:rPr>
+                    <w:rFonts w:ascii="Cambria Math" w:hAnsi="Cambria Math"/>
+                    <w:sz w:val="48"/>
+                    <w:szCs w:val="48"/>
+                  </w:rPr>
+                  <m:t>1</m:t>
+                </m:r>
+              </m:sub>
+              <m:sup>
+                <m:r>
+                  <w:rPr>
+                    <w:rFonts w:ascii="Cambria Math" w:hAnsi="Cambria Math"/>
+                    <w:sz w:val="48"/>
+                    <w:szCs w:val="48"/>
+                  </w:rPr>
+                  <m:t>n</m:t>
+                </m:r>
+              </m:sup>
+              <m:e>
+                <m:r>
+                  <w:rPr>
+                    <w:rFonts w:ascii="Cambria Math" w:hAnsi="Cambria Math"/>
+                    <w:sz w:val="48"/>
+                    <w:szCs w:val="48"/>
+                  </w:rPr>
+                  <m:t>c</m:t>
+                </m:r>
+              </m:e>
+            </m:nary>
+          </m:num>
+          <m:den>
             <m:r>
               <w:rPr>
                 <w:rFonts w:ascii="Cambria Math" w:hAnsi="Cambria Math"/>
@@ -1217,18 +1233,8 @@
               </w:rPr>
               <m:t>n</m:t>
             </m:r>
-          </m:sup>
-          <m:e>
-            <m:r>
-              <w:rPr>
-                <w:rFonts w:ascii="Cambria Math" w:hAnsi="Cambria Math"/>
-                <w:sz w:val="48"/>
-                <w:szCs w:val="48"/>
-              </w:rPr>
-              <m:t>c</m:t>
-            </m:r>
-          </m:e>
-        </m:nary>
+          </m:den>
+        </m:f>
       </m:oMath>
     </w:p>
     <w:p>
@@ -1264,23 +1270,7 @@
           <w:sz w:val="24"/>
           <w:szCs w:val="24"/>
         </w:rPr>
-        <w:t xml:space="preserve"> denotes the number of </w:t>
-      </w:r>
-      <w:r>
-        <w:rPr>
-          <w:rFonts w:ascii="Courier New" w:eastAsiaTheme="minorEastAsia" w:hAnsi="Courier New" w:cs="Courier New"/>
-          <w:sz w:val="24"/>
-          <w:szCs w:val="24"/>
-        </w:rPr>
-        <w:t>team members and</w:t>
-      </w:r>
-      <w:r>
-        <w:rPr>
-          <w:rFonts w:ascii="Courier New" w:eastAsiaTheme="minorEastAsia" w:hAnsi="Courier New" w:cs="Courier New"/>
-          <w:sz w:val="24"/>
-          <w:szCs w:val="24"/>
-        </w:rPr>
-        <w:t xml:space="preserve"> </w:t>
+        <w:t xml:space="preserve"> denotes the number of team members and </w:t>
       </w:r>
       <m:oMath>
         <m:r>
@@ -1298,15 +1288,7 @@
           <w:sz w:val="24"/>
           <w:szCs w:val="24"/>
         </w:rPr>
-        <w:t xml:space="preserve"> denotes the </w:t>
-      </w:r>
-      <w:r>
-        <w:rPr>
-          <w:rFonts w:ascii="Courier New" w:eastAsiaTheme="minorEastAsia" w:hAnsi="Courier New" w:cs="Courier New"/>
-          <w:sz w:val="24"/>
-          <w:szCs w:val="24"/>
-        </w:rPr>
-        <w:t xml:space="preserve">lines of code per hour for team </w:t>
+        <w:t xml:space="preserve"> denotes the lines of code per hour for team </w:t>
       </w:r>
       <w:proofErr w:type="gramStart"/>
       <w:r>
@@ -1384,7 +1366,21 @@
           <w:rFonts w:ascii="Courier New" w:hAnsi="Courier New" w:cs="Courier New"/>
           <w:sz w:val="24"/>
         </w:rPr>
-        <w:t>The Total Lines of Code is divided by the Team Lines of Code per Hour, and this is the estimated number of hours based on lines of code.</w:t>
+        <w:t xml:space="preserve">The Total Lines of Code is divided by the Team </w:t>
+      </w:r>
+      <w:r>
+        <w:rPr>
+          <w:rFonts w:ascii="Courier New" w:hAnsi="Courier New" w:cs="Courier New"/>
+          <w:sz w:val="24"/>
+        </w:rPr>
+        <w:t xml:space="preserve">Average </w:t>
+      </w:r>
+      <w:r>
+        <w:rPr>
+          <w:rFonts w:ascii="Courier New" w:hAnsi="Courier New" w:cs="Courier New"/>
+          <w:sz w:val="24"/>
+        </w:rPr>
+        <w:t>Lines of Code per Hour, and this is the estimated number of hours based on lines of code.</w:t>
       </w:r>
     </w:p>
     <w:p>
@@ -1519,16 +1515,34 @@
           <w:sz w:val="24"/>
           <w:szCs w:val="24"/>
         </w:rPr>
-        <w:t xml:space="preserve"> denotes the </w:t>
-      </w:r>
-      <w:r>
-        <w:rPr>
-          <w:rFonts w:ascii="Courier New" w:eastAsiaTheme="minorEastAsia" w:hAnsi="Courier New" w:cs="Courier New"/>
-          <w:sz w:val="24"/>
-          <w:szCs w:val="24"/>
-        </w:rPr>
-        <w:t>Total Lines of Code</w:t>
-      </w:r>
+        <w:t xml:space="preserve"> denotes the Total </w:t>
+      </w:r>
+      <w:r>
+        <w:rPr>
+          <w:rFonts w:ascii="Courier New" w:eastAsiaTheme="minorEastAsia" w:hAnsi="Courier New" w:cs="Courier New"/>
+          <w:sz w:val="24"/>
+          <w:szCs w:val="24"/>
+        </w:rPr>
+        <w:t xml:space="preserve">Average </w:t>
+      </w:r>
+      <w:r>
+        <w:rPr>
+          <w:rFonts w:ascii="Courier New" w:eastAsiaTheme="minorEastAsia" w:hAnsi="Courier New" w:cs="Courier New"/>
+          <w:sz w:val="24"/>
+          <w:szCs w:val="24"/>
+        </w:rPr>
+        <w:t>Lines of Code</w:t>
+      </w:r>
+      <w:r>
+        <w:rPr>
+          <w:rFonts w:ascii="Courier New" w:eastAsiaTheme="minorEastAsia" w:hAnsi="Courier New" w:cs="Courier New"/>
+          <w:sz w:val="24"/>
+          <w:szCs w:val="24"/>
+        </w:rPr>
+        <w:t xml:space="preserve"> per Hour</w:t>
+      </w:r>
+      <w:bookmarkStart w:id="0" w:name="_GoBack"/>
+      <w:bookmarkEnd w:id="0"/>
       <w:r>
         <w:rPr>
           <w:rFonts w:ascii="Courier New" w:eastAsiaTheme="minorEastAsia" w:hAnsi="Courier New" w:cs="Courier New"/>
@@ -1553,63 +1567,7 @@
           <w:sz w:val="24"/>
           <w:szCs w:val="24"/>
         </w:rPr>
-        <w:t xml:space="preserve"> denotes the </w:t>
-      </w:r>
-      <w:r>
-        <w:rPr>
-          <w:rFonts w:ascii="Courier New" w:eastAsiaTheme="minorEastAsia" w:hAnsi="Courier New" w:cs="Courier New"/>
-          <w:sz w:val="24"/>
-          <w:szCs w:val="24"/>
-        </w:rPr>
-        <w:t>Team L</w:t>
-      </w:r>
-      <w:r>
-        <w:rPr>
-          <w:rFonts w:ascii="Courier New" w:eastAsiaTheme="minorEastAsia" w:hAnsi="Courier New" w:cs="Courier New"/>
-          <w:sz w:val="24"/>
-          <w:szCs w:val="24"/>
-        </w:rPr>
-        <w:t xml:space="preserve">ines of </w:t>
-      </w:r>
-      <w:r>
-        <w:rPr>
-          <w:rFonts w:ascii="Courier New" w:eastAsiaTheme="minorEastAsia" w:hAnsi="Courier New" w:cs="Courier New"/>
-          <w:sz w:val="24"/>
-          <w:szCs w:val="24"/>
-        </w:rPr>
-        <w:t>C</w:t>
-      </w:r>
-      <w:r>
-        <w:rPr>
-          <w:rFonts w:ascii="Courier New" w:eastAsiaTheme="minorEastAsia" w:hAnsi="Courier New" w:cs="Courier New"/>
-          <w:sz w:val="24"/>
-          <w:szCs w:val="24"/>
-        </w:rPr>
-        <w:t xml:space="preserve">ode per </w:t>
-      </w:r>
-      <w:r>
-        <w:rPr>
-          <w:rFonts w:ascii="Courier New" w:eastAsiaTheme="minorEastAsia" w:hAnsi="Courier New" w:cs="Courier New"/>
-          <w:sz w:val="24"/>
-          <w:szCs w:val="24"/>
-        </w:rPr>
-        <w:t>H</w:t>
-      </w:r>
-      <w:r>
-        <w:rPr>
-          <w:rFonts w:ascii="Courier New" w:eastAsiaTheme="minorEastAsia" w:hAnsi="Courier New" w:cs="Courier New"/>
-          <w:sz w:val="24"/>
-          <w:szCs w:val="24"/>
-        </w:rPr>
-        <w:t>our</w:t>
-      </w:r>
-      <w:r>
-        <w:rPr>
-          <w:rFonts w:ascii="Courier New" w:eastAsiaTheme="minorEastAsia" w:hAnsi="Courier New" w:cs="Courier New"/>
-          <w:sz w:val="24"/>
-          <w:szCs w:val="24"/>
-        </w:rPr>
-        <w:t>.</w:t>
+        <w:t xml:space="preserve"> denotes the Team Lines of Code per Hour.</w:t>
       </w:r>
     </w:p>
     <w:p>

</xml_diff>